<commit_message>
Git link updated in lab report
</commit_message>
<xml_diff>
--- a/Lab Report.docx
+++ b/Lab Report.docx
@@ -137,15 +137,35 @@
         </w:rPr>
         <w:t xml:space="preserve">): </w:t>
       </w:r>
-      <w:r>
-        <w:rPr>
-          <w:rFonts w:ascii="Arial" w:hAnsi="Arial" w:cs="Arial"/>
-          <w:sz w:val="24"/>
-          <w:szCs w:val="24"/>
-          <w:highlight w:val="green"/>
-        </w:rPr>
-        <w:t>TODO GITHUB LINK</w:t>
-      </w:r>
+      <w:hyperlink r:id="rId5" w:history="1">
+        <w:r>
+          <w:rPr>
+            <w:rStyle w:val="Hyperlink"/>
+            <w:rFonts w:ascii="Arial" w:hAnsi="Arial" w:cs="Arial"/>
+            <w:sz w:val="24"/>
+            <w:szCs w:val="24"/>
+          </w:rPr>
+          <w:t>https://github.com/karanssu/B</w:t>
+        </w:r>
+        <w:r>
+          <w:rPr>
+            <w:rStyle w:val="Hyperlink"/>
+            <w:rFonts w:ascii="Arial" w:hAnsi="Arial" w:cs="Arial"/>
+            <w:sz w:val="24"/>
+            <w:szCs w:val="24"/>
+          </w:rPr>
+          <w:t>a</w:t>
+        </w:r>
+        <w:r>
+          <w:rPr>
+            <w:rStyle w:val="Hyperlink"/>
+            <w:rFonts w:ascii="Arial" w:hAnsi="Arial" w:cs="Arial"/>
+            <w:sz w:val="24"/>
+            <w:szCs w:val="24"/>
+          </w:rPr>
+          <w:t>seConverter.git</w:t>
+        </w:r>
+      </w:hyperlink>
     </w:p>
     <w:p>
       <w:pPr>
@@ -389,7 +409,7 @@
                     <pic:cNvPicPr/>
                   </pic:nvPicPr>
                   <pic:blipFill>
-                    <a:blip r:embed="rId5">
+                    <a:blip r:embed="rId6">
                       <a:extLst>
                         <a:ext uri="{28A0092B-C50C-407E-A947-70E740481C1C}">
                           <a14:useLocalDpi xmlns:a14="http://schemas.microsoft.com/office/drawing/2010/main" val="0"/>
@@ -450,7 +470,7 @@
                     <pic:cNvPicPr/>
                   </pic:nvPicPr>
                   <pic:blipFill>
-                    <a:blip r:embed="rId6">
+                    <a:blip r:embed="rId7">
                       <a:extLst>
                         <a:ext uri="{28A0092B-C50C-407E-A947-70E740481C1C}">
                           <a14:useLocalDpi xmlns:a14="http://schemas.microsoft.com/office/drawing/2010/main" val="0"/>
@@ -511,7 +531,7 @@
                     <pic:cNvPicPr/>
                   </pic:nvPicPr>
                   <pic:blipFill>
-                    <a:blip r:embed="rId7">
+                    <a:blip r:embed="rId8">
                       <a:extLst>
                         <a:ext uri="{28A0092B-C50C-407E-A947-70E740481C1C}">
                           <a14:useLocalDpi xmlns:a14="http://schemas.microsoft.com/office/drawing/2010/main" val="0"/>
@@ -572,7 +592,7 @@
                     <pic:cNvPicPr/>
                   </pic:nvPicPr>
                   <pic:blipFill>
-                    <a:blip r:embed="rId8">
+                    <a:blip r:embed="rId9">
                       <a:extLst>
                         <a:ext uri="{28A0092B-C50C-407E-A947-70E740481C1C}">
                           <a14:useLocalDpi xmlns:a14="http://schemas.microsoft.com/office/drawing/2010/main" val="0"/>
@@ -633,7 +653,7 @@
                     <pic:cNvPicPr/>
                   </pic:nvPicPr>
                   <pic:blipFill>
-                    <a:blip r:embed="rId9">
+                    <a:blip r:embed="rId10">
                       <a:extLst>
                         <a:ext uri="{28A0092B-C50C-407E-A947-70E740481C1C}">
                           <a14:useLocalDpi xmlns:a14="http://schemas.microsoft.com/office/drawing/2010/main" val="0"/>
@@ -695,7 +715,7 @@
                     <pic:cNvPicPr/>
                   </pic:nvPicPr>
                   <pic:blipFill>
-                    <a:blip r:embed="rId10">
+                    <a:blip r:embed="rId11">
                       <a:extLst>
                         <a:ext uri="{28A0092B-C50C-407E-A947-70E740481C1C}">
                           <a14:useLocalDpi xmlns:a14="http://schemas.microsoft.com/office/drawing/2010/main" val="0"/>
@@ -756,7 +776,7 @@
                     <pic:cNvPicPr/>
                   </pic:nvPicPr>
                   <pic:blipFill>
-                    <a:blip r:embed="rId11">
+                    <a:blip r:embed="rId12">
                       <a:extLst>
                         <a:ext uri="{28A0092B-C50C-407E-A947-70E740481C1C}">
                           <a14:useLocalDpi xmlns:a14="http://schemas.microsoft.com/office/drawing/2010/main" val="0"/>
@@ -817,7 +837,7 @@
                     <pic:cNvPicPr/>
                   </pic:nvPicPr>
                   <pic:blipFill>
-                    <a:blip r:embed="rId12">
+                    <a:blip r:embed="rId13">
                       <a:extLst>
                         <a:ext uri="{28A0092B-C50C-407E-A947-70E740481C1C}">
                           <a14:useLocalDpi xmlns:a14="http://schemas.microsoft.com/office/drawing/2010/main" val="0"/>
@@ -1596,6 +1616,41 @@
       <w:contextualSpacing/>
     </w:pPr>
   </w:style>
+  <w:style w:type="character" w:styleId="Hyperlink">
+    <w:name w:val="Hyperlink"/>
+    <w:basedOn w:val="DefaultParagraphFont"/>
+    <w:uiPriority w:val="99"/>
+    <w:unhideWhenUsed/>
+    <w:rsid w:val="008B2D47"/>
+    <w:rPr>
+      <w:color w:val="0563C1" w:themeColor="hyperlink"/>
+      <w:u w:val="single"/>
+    </w:rPr>
+  </w:style>
+  <w:style w:type="character" w:styleId="UnresolvedMention">
+    <w:name w:val="Unresolved Mention"/>
+    <w:basedOn w:val="DefaultParagraphFont"/>
+    <w:uiPriority w:val="99"/>
+    <w:semiHidden/>
+    <w:unhideWhenUsed/>
+    <w:rsid w:val="008B2D47"/>
+    <w:rPr>
+      <w:color w:val="605E5C"/>
+      <w:shd w:val="clear" w:color="auto" w:fill="E1DFDD"/>
+    </w:rPr>
+  </w:style>
+  <w:style w:type="character" w:styleId="FollowedHyperlink">
+    <w:name w:val="FollowedHyperlink"/>
+    <w:basedOn w:val="DefaultParagraphFont"/>
+    <w:uiPriority w:val="99"/>
+    <w:semiHidden/>
+    <w:unhideWhenUsed/>
+    <w:rsid w:val="008B2D47"/>
+    <w:rPr>
+      <w:color w:val="954F72" w:themeColor="followedHyperlink"/>
+      <w:u w:val="single"/>
+    </w:rPr>
+  </w:style>
 </w:styles>
 </file>
 

</xml_diff>